<commit_message>
modified in MOM file
</commit_message>
<xml_diff>
--- a/MOM 09.08.2018.docx
+++ b/MOM 09.08.2018.docx
@@ -208,7 +208,28 @@
         <w:t>2. Mr A. V. D. PRASAD</w:t>
       </w:r>
       <w:r>
-        <w:t xml:space="preserve">                                                                 </w:t>
+        <w:t xml:space="preserve">     </w:t>
+      </w:r>
+    </w:p>
+    <w:p>
+      <w:r>
+        <w:t xml:space="preserve">3. Mr </w:t>
+      </w:r>
+      <w:proofErr w:type="spellStart"/>
+      <w:r>
+        <w:t>M.Pavan</w:t>
+      </w:r>
+      <w:proofErr w:type="spellEnd"/>
+      <w:r>
+        <w:t xml:space="preserve"> Kumar Reddy</w:t>
+      </w:r>
+      <w:r>
+        <w:t xml:space="preserve">                </w:t>
+      </w:r>
+      <w:bookmarkStart w:id="0" w:name="_GoBack"/>
+      <w:bookmarkEnd w:id="0"/>
+      <w:r>
+        <w:t xml:space="preserve">                                            </w:t>
       </w:r>
       <w:r>
         <w:tab/>
@@ -512,15 +533,7 @@
         <w:rPr>
           <w:b/>
         </w:rPr>
-        <w:t>ith recommendations shall</w:t>
-      </w:r>
-      <w:bookmarkStart w:id="0" w:name="_GoBack"/>
-      <w:bookmarkEnd w:id="0"/>
-      <w:r>
-        <w:rPr>
-          <w:b/>
-        </w:rPr>
-        <w:t xml:space="preserve"> </w:t>
+        <w:t xml:space="preserve">ith recommendations shall </w:t>
       </w:r>
       <w:r>
         <w:rPr>
@@ -1699,7 +1712,7 @@
 </file>
 
 <file path=customXml/itemProps1.xml><?xml version="1.0" encoding="utf-8"?>
-<ds:datastoreItem xmlns:ds="http://schemas.openxmlformats.org/officeDocument/2006/customXml" ds:itemID="{9BEBDF68-9C75-4A7F-912C-CEE7392996BE}">
+<ds:datastoreItem xmlns:ds="http://schemas.openxmlformats.org/officeDocument/2006/customXml" ds:itemID="{E87FAB54-81EA-443F-9966-614219C4350F}">
   <ds:schemaRefs>
     <ds:schemaRef ds:uri="http://schemas.openxmlformats.org/officeDocument/2006/bibliography"/>
   </ds:schemaRefs>

</xml_diff>